<commit_message>
cleaned up code a little and added to doc
</commit_message>
<xml_diff>
--- a/Assessment Description and Instructions.docx
+++ b/Assessment Description and Instructions.docx
@@ -68,8 +68,41 @@
       </w:r>
     </w:p>
     <w:p>
+      <w:r>
+        <w:t xml:space="preserve">It will build using maven </w:t>
+      </w:r>
+      <w:r>
+        <w:t xml:space="preserve">=&gt; </w:t>
+      </w:r>
+      <w:proofErr w:type="spellStart"/>
+      <w:r>
+        <w:t>mvn</w:t>
+      </w:r>
+      <w:proofErr w:type="spellEnd"/>
+      <w:r>
+        <w:t xml:space="preserve"> clean install</w:t>
+      </w:r>
+    </w:p>
+    <w:p>
+      <w:r>
+        <w:t xml:space="preserve">Run it using =&gt; </w:t>
+      </w:r>
+      <w:r>
+        <w:t>java -jar data-format-0.0.1-SNAPSHOT.ja</w:t>
+      </w:r>
       <w:bookmarkStart w:id="0" w:name="_GoBack"/>
       <w:bookmarkEnd w:id="0"/>
+      <w:r>
+        <w:t>r</w:t>
+      </w:r>
+    </w:p>
+    <w:p>
+      <w:r>
+        <w:t xml:space="preserve">Output will be in the file </w:t>
+      </w:r>
+      <w:r>
+        <w:t>output.csv</w:t>
+      </w:r>
     </w:p>
     <w:sectPr>
       <w:pgSz w:w="12240" w:h="15840"/>

</xml_diff>